<commit_message>
Finished hw10 and added hw1, hw2
</commit_message>
<xml_diff>
--- a/HW9/CPSC223_HW9_Paragraphs.docx
+++ b/HW9/CPSC223_HW9_Paragraphs.docx
@@ -157,10 +157,143 @@
           <w:sz w:val="28"/>
           <w:szCs w:val="28"/>
         </w:rPr>
-        <w:t xml:space="preserve">This included removing a leaf node, removing a node that </w:t>
+        <w:t>This included removing a leaf node,</w:t>
+      </w:r>
+      <w:r>
+        <w:rPr>
+          <w:sz w:val="28"/>
+          <w:szCs w:val="28"/>
+        </w:rPr>
+        <w:t xml:space="preserve"> removing the root </w:t>
+      </w:r>
+      <w:r>
+        <w:rPr>
+          <w:sz w:val="28"/>
+          <w:szCs w:val="28"/>
+        </w:rPr>
+        <w:t>node, removing</w:t>
+      </w:r>
+      <w:r>
+        <w:rPr>
+          <w:sz w:val="28"/>
+          <w:szCs w:val="28"/>
+        </w:rPr>
+        <w:t xml:space="preserve"> a node that </w:t>
+      </w:r>
+      <w:r>
+        <w:rPr>
+          <w:sz w:val="28"/>
+          <w:szCs w:val="28"/>
+        </w:rPr>
+        <w:t>has a single left child, removing a</w:t>
+      </w:r>
+      <w:r>
+        <w:rPr>
+          <w:sz w:val="28"/>
+          <w:szCs w:val="28"/>
+        </w:rPr>
+        <w:t xml:space="preserve"> </w:t>
+      </w:r>
+      <w:r>
+        <w:rPr>
+          <w:sz w:val="28"/>
+          <w:szCs w:val="28"/>
+        </w:rPr>
+        <w:t>node that has a single right child,</w:t>
+      </w:r>
+      <w:r>
+        <w:rPr>
+          <w:sz w:val="28"/>
+          <w:szCs w:val="28"/>
+        </w:rPr>
+        <w:t xml:space="preserve"> and</w:t>
+      </w:r>
+      <w:r>
+        <w:rPr>
+          <w:sz w:val="28"/>
+          <w:szCs w:val="28"/>
+        </w:rPr>
+        <w:t xml:space="preserve"> removing a node </w:t>
       </w:r>
       <w:bookmarkStart w:id="0" w:name="_GoBack"/>
       <w:bookmarkEnd w:id="0"/>
+      <w:r>
+        <w:rPr>
+          <w:sz w:val="28"/>
+          <w:szCs w:val="28"/>
+        </w:rPr>
+        <w:t>with two children</w:t>
+      </w:r>
+      <w:r>
+        <w:rPr>
+          <w:sz w:val="28"/>
+          <w:szCs w:val="28"/>
+        </w:rPr>
+        <w:t>.</w:t>
+      </w:r>
+      <w:r>
+        <w:rPr>
+          <w:sz w:val="28"/>
+          <w:szCs w:val="28"/>
+        </w:rPr>
+        <w:t xml:space="preserve"> Removing a node with two nodes required </w:t>
+      </w:r>
+      <w:r>
+        <w:rPr>
+          <w:sz w:val="28"/>
+          <w:szCs w:val="28"/>
+        </w:rPr>
+        <w:t>an interesting</w:t>
+      </w:r>
+      <w:r>
+        <w:rPr>
+          <w:sz w:val="28"/>
+          <w:szCs w:val="28"/>
+        </w:rPr>
+        <w:t xml:space="preserve"> testing strategy because I had to account for the case were the right child of the </w:t>
+      </w:r>
+      <w:r>
+        <w:rPr>
+          <w:sz w:val="28"/>
+          <w:szCs w:val="28"/>
+        </w:rPr>
+        <w:t xml:space="preserve">“node to-be removed” </w:t>
+      </w:r>
+      <w:r>
+        <w:rPr>
+          <w:sz w:val="28"/>
+          <w:szCs w:val="28"/>
+        </w:rPr>
+        <w:t xml:space="preserve">only has a right child and where it has a left child. </w:t>
+      </w:r>
+      <w:r>
+        <w:rPr>
+          <w:sz w:val="28"/>
+          <w:szCs w:val="28"/>
+        </w:rPr>
+        <w:t>Interestingly</w:t>
+      </w:r>
+      <w:r>
+        <w:rPr>
+          <w:sz w:val="28"/>
+          <w:szCs w:val="28"/>
+        </w:rPr>
+        <w:t xml:space="preserve">, this affects how the </w:t>
+      </w:r>
+      <w:r>
+        <w:rPr>
+          <w:sz w:val="28"/>
+          <w:szCs w:val="28"/>
+        </w:rPr>
+        <w:t xml:space="preserve">in-order successor is chosen. If the right child of the “node to-be removed” doesn’t have a left child, then it will be the in-order successor, otherwise, you need to </w:t>
+      </w:r>
+      <w:r>
+        <w:rPr>
+          <w:sz w:val="28"/>
+          <w:szCs w:val="28"/>
+        </w:rPr>
+        <w:t>iterate through the BST continuing to go left until a leaf is reached, and that will be the in-order successor.</w:t>
+      </w:r>
     </w:p>
     <w:p>
       <w:pPr>
@@ -191,7 +324,126 @@
         <w:t>Implementation Issues/Challenges and How I Addressed Them</w:t>
       </w:r>
     </w:p>
-    <w:p/>
+    <w:p>
+      <w:pPr>
+        <w:rPr>
+          <w:sz w:val="28"/>
+          <w:szCs w:val="28"/>
+        </w:rPr>
+      </w:pPr>
+      <w:r>
+        <w:rPr>
+          <w:sz w:val="28"/>
+          <w:szCs w:val="28"/>
+        </w:rPr>
+        <w:t>I initially had difficulty understanding how the recursion was working in the remove function</w:t>
+      </w:r>
+      <w:r>
+        <w:rPr>
+          <w:sz w:val="28"/>
+          <w:szCs w:val="28"/>
+        </w:rPr>
+        <w:t xml:space="preserve"> which resulted in a </w:t>
+      </w:r>
+      <w:proofErr w:type="spellStart"/>
+      <w:r>
+        <w:rPr>
+          <w:sz w:val="28"/>
+          <w:szCs w:val="28"/>
+        </w:rPr>
+        <w:t>tcache</w:t>
+      </w:r>
+      <w:proofErr w:type="spellEnd"/>
+      <w:r>
+        <w:rPr>
+          <w:sz w:val="28"/>
+          <w:szCs w:val="28"/>
+        </w:rPr>
+        <w:t xml:space="preserve"> error where I was deleting the same node more than once. Eventually I was able to understand </w:t>
+      </w:r>
+      <w:r>
+        <w:rPr>
+          <w:sz w:val="28"/>
+          <w:szCs w:val="28"/>
+        </w:rPr>
+        <w:t xml:space="preserve">how the recursion worked </w:t>
+      </w:r>
+      <w:r>
+        <w:rPr>
+          <w:sz w:val="28"/>
+          <w:szCs w:val="28"/>
+        </w:rPr>
+        <w:t>during</w:t>
+      </w:r>
+      <w:r>
+        <w:rPr>
+          <w:sz w:val="28"/>
+          <w:szCs w:val="28"/>
+        </w:rPr>
+        <w:t xml:space="preserve"> the </w:t>
+      </w:r>
+      <w:r>
+        <w:rPr>
+          <w:sz w:val="28"/>
+          <w:szCs w:val="28"/>
+        </w:rPr>
+        <w:t>backstepping and</w:t>
+      </w:r>
+      <w:r>
+        <w:rPr>
+          <w:sz w:val="28"/>
+          <w:szCs w:val="28"/>
+        </w:rPr>
+        <w:t xml:space="preserve"> was able to implement the remove function correctly.</w:t>
+      </w:r>
+      <w:r>
+        <w:rPr>
+          <w:sz w:val="28"/>
+          <w:szCs w:val="28"/>
+        </w:rPr>
+        <w:t xml:space="preserve"> </w:t>
+      </w:r>
+    </w:p>
+    <w:p>
+      <w:pPr>
+        <w:rPr>
+          <w:sz w:val="28"/>
+          <w:szCs w:val="28"/>
+        </w:rPr>
+      </w:pPr>
+    </w:p>
+    <w:p>
+      <w:pPr>
+        <w:rPr>
+          <w:sz w:val="28"/>
+          <w:szCs w:val="28"/>
+        </w:rPr>
+      </w:pPr>
+    </w:p>
+    <w:p>
+      <w:pPr>
+        <w:rPr>
+          <w:sz w:val="28"/>
+          <w:szCs w:val="28"/>
+        </w:rPr>
+      </w:pPr>
+    </w:p>
+    <w:p>
+      <w:pPr>
+        <w:rPr>
+          <w:sz w:val="28"/>
+          <w:szCs w:val="28"/>
+        </w:rPr>
+      </w:pPr>
+    </w:p>
+    <w:p>
+      <w:pPr>
+        <w:rPr>
+          <w:sz w:val="28"/>
+          <w:szCs w:val="28"/>
+        </w:rPr>
+      </w:pPr>
+    </w:p>
     <w:sectPr>
       <w:pgSz w:w="12240" w:h="15840"/>
       <w:pgMar w:top="1440" w:right="1440" w:bottom="1440" w:left="1440" w:header="720" w:footer="720" w:gutter="0"/>

</xml_diff>